<commit_message>
Update SSRS Report Portfolio
Update SSRS Report Portfolio
</commit_message>
<xml_diff>
--- a/Portfolio/NoCodeDevelopmentProduceSSRSReport/2020年三月中旬繼續開發新功能介紹.docx
+++ b/Portfolio/NoCodeDevelopmentProduceSSRSReport/2020年三月中旬繼續開發新功能介紹.docx
@@ -2956,8 +2956,1963 @@
       </w:r>
     </w:p>
     <w:p/>
+    <w:p>
+      <w:r>
+        <w:rPr>
+          <w:rFonts w:hint="eastAsia"/>
+        </w:rPr>
+        <w:lastRenderedPageBreak/>
+        <w:t>「</w:t>
+      </w:r>
+      <w:r>
+        <w:rPr>
+          <w:rFonts w:hint="eastAsia"/>
+        </w:rPr>
+        <w:t>MicrosoftSSRS_RunablePortfolio</w:t>
+      </w:r>
+      <w:r>
+        <w:rPr>
+          <w:rFonts w:hint="eastAsia"/>
+        </w:rPr>
+        <w:t>」目錄作品</w:t>
+      </w:r>
+      <w:r>
+        <w:rPr>
+          <w:rFonts w:hint="eastAsia"/>
+        </w:rPr>
+        <w:t>3</w:t>
+      </w:r>
+      <w:r>
+        <w:rPr>
+          <w:rFonts w:hint="eastAsia"/>
+        </w:rPr>
+        <w:t>:</w:t>
+      </w:r>
+    </w:p>
+    <w:p>
+      <w:r>
+        <w:rPr>
+          <w:rFonts w:hint="eastAsia"/>
+        </w:rPr>
+        <w:t xml:space="preserve">   </w:t>
+      </w:r>
+      <w:r>
+        <w:rPr>
+          <w:rFonts w:hint="eastAsia"/>
+        </w:rPr>
+        <w:t>作品名稱「</w:t>
+      </w:r>
+      <w:r>
+        <w:t>Excel</w:t>
+      </w:r>
+      <w:r>
+        <w:t xml:space="preserve"> VBA</w:t>
+      </w:r>
+      <w:r>
+        <w:rPr>
+          <w:rFonts w:hint="eastAsia"/>
+        </w:rPr>
+        <w:t>功能鍵</w:t>
+      </w:r>
+      <w:r>
+        <w:rPr>
+          <w:rFonts w:hint="eastAsia"/>
+        </w:rPr>
+        <w:t>I</w:t>
+      </w:r>
+      <w:r>
+        <w:rPr>
+          <w:rFonts w:hint="eastAsia"/>
+        </w:rPr>
+        <w:t>nsertExport</w:t>
+      </w:r>
+      <w:r>
+        <w:rPr>
+          <w:rFonts w:hint="eastAsia"/>
+        </w:rPr>
+        <w:t>Slicer</w:t>
+      </w:r>
+      <w:r>
+        <w:rPr>
+          <w:rFonts w:hint="eastAsia"/>
+        </w:rPr>
+        <w:t>AccordingToExportDetail</w:t>
+      </w:r>
+      <w:r>
+        <w:rPr>
+          <w:rFonts w:hint="eastAsia"/>
+        </w:rPr>
+        <w:t>」</w:t>
+      </w:r>
+    </w:p>
+    <w:p>
+      <w:r>
+        <w:rPr>
+          <w:rFonts w:hint="eastAsia"/>
+        </w:rPr>
+        <w:t>作品運行流程說</w:t>
+      </w:r>
+      <w:r>
+        <w:rPr>
+          <w:rFonts w:hint="eastAsia"/>
+        </w:rPr>
+        <w:t>明</w:t>
+      </w:r>
+      <w:r>
+        <w:rPr>
+          <w:rFonts w:hint="eastAsia"/>
+        </w:rPr>
+        <w:t>:</w:t>
+      </w:r>
+    </w:p>
+    <w:p>
+      <w:r>
+        <w:rPr>
+          <w:rFonts w:hint="eastAsia"/>
+        </w:rPr>
+        <w:t>也就是當使用者</w:t>
+      </w:r>
+      <w:r>
+        <w:rPr>
+          <w:rFonts w:hint="eastAsia"/>
+        </w:rPr>
+        <w:t>按下</w:t>
+      </w:r>
+      <w:r>
+        <w:rPr>
+          <w:rFonts w:hint="eastAsia"/>
+        </w:rPr>
+        <w:t>隨後</w:t>
+      </w:r>
+      <w:r>
+        <w:rPr>
+          <w:rFonts w:hint="eastAsia"/>
+        </w:rPr>
+        <w:t>圖</w:t>
+      </w:r>
+      <w:r>
+        <w:rPr>
+          <w:rFonts w:hint="eastAsia"/>
+        </w:rPr>
+        <w:t>片</w:t>
+      </w:r>
+      <w:r>
+        <w:rPr>
+          <w:rFonts w:hint="eastAsia"/>
+        </w:rPr>
+        <w:t>中</w:t>
+      </w:r>
+      <w:r>
+        <w:rPr>
+          <w:rFonts w:hint="eastAsia"/>
+        </w:rPr>
+        <w:t>紅色框標記</w:t>
+      </w:r>
+      <w:r>
+        <w:rPr>
+          <w:rFonts w:hint="eastAsia"/>
+        </w:rPr>
+        <w:t>的</w:t>
+      </w:r>
+      <w:r>
+        <w:rPr>
+          <w:rFonts w:hint="eastAsia"/>
+        </w:rPr>
+        <w:t>Excel</w:t>
+      </w:r>
+      <w:r>
+        <w:rPr>
+          <w:rFonts w:hint="eastAsia"/>
+        </w:rPr>
+        <w:t xml:space="preserve"> VB</w:t>
+      </w:r>
+      <w:r>
+        <w:rPr>
+          <w:rFonts w:hint="eastAsia"/>
+        </w:rPr>
+        <w:t>A</w:t>
+      </w:r>
+      <w:r>
+        <w:rPr>
+          <w:rFonts w:hint="eastAsia"/>
+        </w:rPr>
+        <w:t>鍵</w:t>
+      </w:r>
+      <w:r>
+        <w:rPr>
+          <w:rFonts w:hint="eastAsia"/>
+        </w:rPr>
+        <w:t>→</w:t>
+      </w:r>
+      <w:r>
+        <w:rPr>
+          <w:rFonts w:hint="eastAsia"/>
+        </w:rPr>
+        <w:t>就會去驅動後台</w:t>
+      </w:r>
+      <w:r>
+        <w:rPr>
+          <w:rFonts w:hint="eastAsia"/>
+        </w:rPr>
+        <w:t>資料庫中</w:t>
+      </w:r>
+      <w:r>
+        <w:rPr>
+          <w:rFonts w:hint="eastAsia"/>
+        </w:rPr>
+        <w:t>S</w:t>
+      </w:r>
+      <w:r>
+        <w:rPr>
+          <w:rFonts w:hint="eastAsia"/>
+        </w:rPr>
+        <w:t xml:space="preserve">tored </w:t>
+      </w:r>
+      <w:r>
+        <w:rPr>
+          <w:rFonts w:hint="eastAsia"/>
+        </w:rPr>
+        <w:t xml:space="preserve">Procedure </w:t>
+      </w:r>
+      <w:r>
+        <w:rPr>
+          <w:rFonts w:hint="eastAsia"/>
+        </w:rPr>
+        <w:t>，組合出</w:t>
+      </w:r>
+      <w:r>
+        <w:rPr>
+          <w:rFonts w:hint="eastAsia"/>
+        </w:rPr>
+        <w:t>正確資料結果集</w:t>
+      </w:r>
+      <w:r>
+        <w:rPr>
+          <w:rFonts w:hint="eastAsia"/>
+        </w:rPr>
+        <w:t>，再回傳到前端</w:t>
+      </w:r>
+      <w:r>
+        <w:rPr>
+          <w:rFonts w:hint="eastAsia"/>
+        </w:rPr>
+        <w:t>E</w:t>
+      </w:r>
+      <w:r>
+        <w:rPr>
+          <w:rFonts w:hint="eastAsia"/>
+        </w:rPr>
+        <w:t>xcel VBA</w:t>
+      </w:r>
+      <w:r>
+        <w:rPr>
+          <w:rFonts w:hint="eastAsia"/>
+        </w:rPr>
+        <w:t>分析模組</w:t>
+      </w:r>
+      <w:r>
+        <w:rPr>
+          <w:rFonts w:hint="eastAsia"/>
+        </w:rPr>
+        <w:t>!</w:t>
+      </w:r>
+    </w:p>
+    <w:p>
+      <w:r>
+        <w:rPr>
+          <w:rFonts w:hint="eastAsia"/>
+          <w:noProof/>
+        </w:rPr>
+        <w:drawing>
+          <wp:inline distT="0" distB="0" distL="0" distR="0" wp14:anchorId="5B3ABDDB" wp14:editId="4157A456">
+            <wp:extent cx="4772578" cy="2340934"/>
+            <wp:effectExtent l="0" t="0" r="0" b="2540"/>
+            <wp:docPr id="5" name="圖片 5"/>
+            <wp:cNvGraphicFramePr>
+              <a:graphicFrameLocks xmlns:a="http://schemas.openxmlformats.org/drawingml/2006/main" noChangeAspect="1"/>
+            </wp:cNvGraphicFramePr>
+            <a:graphic xmlns:a="http://schemas.openxmlformats.org/drawingml/2006/main">
+              <a:graphicData uri="http://schemas.openxmlformats.org/drawingml/2006/picture">
+                <pic:pic xmlns:pic="http://schemas.openxmlformats.org/drawingml/2006/picture">
+                  <pic:nvPicPr>
+                    <pic:cNvPr id="0" name="Picture 1"/>
+                    <pic:cNvPicPr>
+                      <a:picLocks noChangeAspect="1" noChangeArrowheads="1"/>
+                    </pic:cNvPicPr>
+                  </pic:nvPicPr>
+                  <pic:blipFill>
+                    <a:blip r:embed="rId18">
+                      <a:extLst>
+                        <a:ext uri="{28A0092B-C50C-407E-A947-70E740481C1C}">
+                          <a14:useLocalDpi xmlns:a14="http://schemas.microsoft.com/office/drawing/2010/main" val="0"/>
+                        </a:ext>
+                      </a:extLst>
+                    </a:blip>
+                    <a:srcRect/>
+                    <a:stretch>
+                      <a:fillRect/>
+                    </a:stretch>
+                  </pic:blipFill>
+                  <pic:spPr bwMode="auto">
+                    <a:xfrm>
+                      <a:off x="0" y="0"/>
+                      <a:ext cx="4796767" cy="2352799"/>
+                    </a:xfrm>
+                    <a:prstGeom prst="rect">
+                      <a:avLst/>
+                    </a:prstGeom>
+                    <a:noFill/>
+                    <a:ln>
+                      <a:noFill/>
+                    </a:ln>
+                  </pic:spPr>
+                </pic:pic>
+              </a:graphicData>
+            </a:graphic>
+          </wp:inline>
+        </w:drawing>
+      </w:r>
+    </w:p>
+    <w:p>
+      <w:r>
+        <w:rPr>
+          <w:rFonts w:hint="eastAsia"/>
+        </w:rPr>
+        <w:t>因此</w:t>
+      </w:r>
+      <w:r>
+        <w:rPr>
+          <w:rFonts w:hint="eastAsia"/>
+        </w:rPr>
+        <w:t>VBA</w:t>
+      </w:r>
+      <w:r>
+        <w:rPr>
+          <w:rFonts w:hint="eastAsia"/>
+        </w:rPr>
+        <w:t>分析</w:t>
+      </w:r>
+      <w:r>
+        <w:rPr>
+          <w:rFonts w:hint="eastAsia"/>
+        </w:rPr>
+        <w:t>模組就運用先前錄製</w:t>
+      </w:r>
+      <w:r>
+        <w:rPr>
+          <w:rFonts w:hint="eastAsia"/>
+        </w:rPr>
+        <w:t>與</w:t>
+      </w:r>
+      <w:r>
+        <w:rPr>
+          <w:rFonts w:hint="eastAsia"/>
+        </w:rPr>
+        <w:t>加好</w:t>
+      </w:r>
+      <w:r>
+        <w:rPr>
+          <w:rFonts w:hint="eastAsia"/>
+        </w:rPr>
+        <w:t>例外處理機制的</w:t>
+      </w:r>
+      <w:r>
+        <w:rPr>
+          <w:rFonts w:hint="eastAsia"/>
+        </w:rPr>
+        <w:t>程式命令腳本碼</w:t>
+      </w:r>
+      <w:r>
+        <w:rPr>
+          <w:rFonts w:hint="eastAsia"/>
+        </w:rPr>
+        <w:t>，</w:t>
+      </w:r>
+      <w:r>
+        <w:rPr>
+          <w:rFonts w:hint="eastAsia"/>
+        </w:rPr>
+        <w:t>將資料集</w:t>
+      </w:r>
+      <w:r>
+        <w:rPr>
+          <w:rFonts w:hint="eastAsia"/>
+        </w:rPr>
+        <w:t>轉化成</w:t>
+      </w:r>
+      <w:r>
+        <w:rPr>
+          <w:rFonts w:hint="eastAsia"/>
+        </w:rPr>
+        <w:t>以下圖片所顯示的結果</w:t>
+      </w:r>
+    </w:p>
+    <w:p>
+      <w:r>
+        <w:rPr>
+          <w:rFonts w:hint="eastAsia"/>
+          <w:noProof/>
+        </w:rPr>
+        <w:drawing>
+          <wp:inline distT="0" distB="0" distL="0" distR="0" wp14:anchorId="09292D4D" wp14:editId="7DB92BE3">
+            <wp:extent cx="5262245" cy="1657985"/>
+            <wp:effectExtent l="0" t="0" r="0" b="0"/>
+            <wp:docPr id="12" name="圖片 12"/>
+            <wp:cNvGraphicFramePr>
+              <a:graphicFrameLocks xmlns:a="http://schemas.openxmlformats.org/drawingml/2006/main" noChangeAspect="1"/>
+            </wp:cNvGraphicFramePr>
+            <a:graphic xmlns:a="http://schemas.openxmlformats.org/drawingml/2006/main">
+              <a:graphicData uri="http://schemas.openxmlformats.org/drawingml/2006/picture">
+                <pic:pic xmlns:pic="http://schemas.openxmlformats.org/drawingml/2006/picture">
+                  <pic:nvPicPr>
+                    <pic:cNvPr id="0" name="Picture 2"/>
+                    <pic:cNvPicPr>
+                      <a:picLocks noChangeAspect="1" noChangeArrowheads="1"/>
+                    </pic:cNvPicPr>
+                  </pic:nvPicPr>
+                  <pic:blipFill>
+                    <a:blip r:embed="rId19" cstate="print">
+                      <a:extLst>
+                        <a:ext uri="{28A0092B-C50C-407E-A947-70E740481C1C}">
+                          <a14:useLocalDpi xmlns:a14="http://schemas.microsoft.com/office/drawing/2010/main" val="0"/>
+                        </a:ext>
+                      </a:extLst>
+                    </a:blip>
+                    <a:srcRect/>
+                    <a:stretch>
+                      <a:fillRect/>
+                    </a:stretch>
+                  </pic:blipFill>
+                  <pic:spPr bwMode="auto">
+                    <a:xfrm>
+                      <a:off x="0" y="0"/>
+                      <a:ext cx="5262245" cy="1657985"/>
+                    </a:xfrm>
+                    <a:prstGeom prst="rect">
+                      <a:avLst/>
+                    </a:prstGeom>
+                    <a:noFill/>
+                    <a:ln>
+                      <a:noFill/>
+                    </a:ln>
+                  </pic:spPr>
+                </pic:pic>
+              </a:graphicData>
+            </a:graphic>
+          </wp:inline>
+        </w:drawing>
+      </w:r>
+    </w:p>
+    <w:p>
+      <w:r>
+        <w:rPr>
+          <w:rFonts w:hint="eastAsia"/>
+          <w:noProof/>
+        </w:rPr>
+        <w:drawing>
+          <wp:inline distT="0" distB="0" distL="0" distR="0" wp14:anchorId="70877724" wp14:editId="1F11CBB6">
+            <wp:extent cx="5267960" cy="2583917"/>
+            <wp:effectExtent l="0" t="0" r="8890" b="6985"/>
+            <wp:docPr id="13" name="圖片 13"/>
+            <wp:cNvGraphicFramePr>
+              <a:graphicFrameLocks xmlns:a="http://schemas.openxmlformats.org/drawingml/2006/main" noChangeAspect="1"/>
+            </wp:cNvGraphicFramePr>
+            <a:graphic xmlns:a="http://schemas.openxmlformats.org/drawingml/2006/main">
+              <a:graphicData uri="http://schemas.openxmlformats.org/drawingml/2006/picture">
+                <pic:pic xmlns:pic="http://schemas.openxmlformats.org/drawingml/2006/picture">
+                  <pic:nvPicPr>
+                    <pic:cNvPr id="0" name="Picture 3"/>
+                    <pic:cNvPicPr>
+                      <a:picLocks noChangeAspect="1" noChangeArrowheads="1"/>
+                    </pic:cNvPicPr>
+                  </pic:nvPicPr>
+                  <pic:blipFill>
+                    <a:blip r:embed="rId20">
+                      <a:extLst>
+                        <a:ext uri="{28A0092B-C50C-407E-A947-70E740481C1C}">
+                          <a14:useLocalDpi xmlns:a14="http://schemas.microsoft.com/office/drawing/2010/main" val="0"/>
+                        </a:ext>
+                      </a:extLst>
+                    </a:blip>
+                    <a:srcRect/>
+                    <a:stretch>
+                      <a:fillRect/>
+                    </a:stretch>
+                  </pic:blipFill>
+                  <pic:spPr bwMode="auto">
+                    <a:xfrm>
+                      <a:off x="0" y="0"/>
+                      <a:ext cx="5269230" cy="2584540"/>
+                    </a:xfrm>
+                    <a:prstGeom prst="rect">
+                      <a:avLst/>
+                    </a:prstGeom>
+                    <a:noFill/>
+                    <a:ln>
+                      <a:noFill/>
+                    </a:ln>
+                  </pic:spPr>
+                </pic:pic>
+              </a:graphicData>
+            </a:graphic>
+          </wp:inline>
+        </w:drawing>
+      </w:r>
+    </w:p>
+    <w:p>
+      <w:r>
+        <w:rPr>
+          <w:rFonts w:hint="eastAsia"/>
+        </w:rPr>
+        <w:lastRenderedPageBreak/>
+        <w:t>總而言之</w:t>
+      </w:r>
+      <w:r>
+        <w:rPr>
+          <w:rFonts w:hint="eastAsia"/>
+        </w:rPr>
+        <w:t>，該功能鍵</w:t>
+      </w:r>
+      <w:r>
+        <w:rPr>
+          <w:rFonts w:hint="eastAsia"/>
+        </w:rPr>
+        <w:t>就會</w:t>
+      </w:r>
+      <w:r>
+        <w:rPr>
+          <w:rFonts w:hint="eastAsia"/>
+        </w:rPr>
+        <w:t>產生一張帶有十字鍵可以展開</w:t>
+      </w:r>
+      <w:r>
+        <w:rPr>
+          <w:rFonts w:hint="eastAsia"/>
+        </w:rPr>
+        <w:t>樞紐分析表與交叉分析篩選器的</w:t>
+      </w:r>
+      <w:r>
+        <w:rPr>
+          <w:rFonts w:hint="eastAsia"/>
+        </w:rPr>
+        <w:t xml:space="preserve">Excel </w:t>
+      </w:r>
+      <w:r>
+        <w:rPr>
+          <w:rFonts w:hint="eastAsia"/>
+        </w:rPr>
+        <w:t>結果</w:t>
+      </w:r>
+      <w:r>
+        <w:rPr>
+          <w:rFonts w:hint="eastAsia"/>
+        </w:rPr>
+        <w:t>活頁簿</w:t>
+      </w:r>
+      <w:r>
+        <w:rPr>
+          <w:rFonts w:hint="eastAsia"/>
+        </w:rPr>
+        <w:t>→</w:t>
+      </w:r>
+      <w:r>
+        <w:rPr>
+          <w:rFonts w:hint="eastAsia"/>
+        </w:rPr>
+        <w:t>因此使用者</w:t>
+      </w:r>
+      <w:r>
+        <w:rPr>
+          <w:rFonts w:hint="eastAsia"/>
+        </w:rPr>
+        <w:t>用滑鼠點開如下圖</w:t>
+      </w:r>
+      <w:r>
+        <w:rPr>
+          <w:rFonts w:hint="eastAsia"/>
+        </w:rPr>
+        <w:t>紅色框</w:t>
+      </w:r>
+      <w:r>
+        <w:rPr>
+          <w:rFonts w:hint="eastAsia"/>
+        </w:rPr>
+        <w:t>標記</w:t>
+      </w:r>
+      <w:r>
+        <w:rPr>
+          <w:rFonts w:hint="eastAsia"/>
+        </w:rPr>
+        <w:t>所示的</w:t>
+      </w:r>
+      <w:r>
+        <w:rPr>
+          <w:rFonts w:hint="eastAsia"/>
+        </w:rPr>
+        <w:t>十字鍵</w:t>
+      </w:r>
+      <w:r>
+        <w:rPr>
+          <w:rFonts w:hint="eastAsia"/>
+        </w:rPr>
+        <w:t>，就可以看到</w:t>
+      </w:r>
+      <w:r>
+        <w:rPr>
+          <w:rFonts w:hint="eastAsia"/>
+        </w:rPr>
+        <w:t>各個國家所屬</w:t>
+      </w:r>
+      <w:r>
+        <w:rPr>
+          <w:rFonts w:hint="eastAsia"/>
+        </w:rPr>
+        <w:t>銷售團隊對所屬國家出口貿易</w:t>
+      </w:r>
+      <w:r>
+        <w:rPr>
+          <w:rFonts w:hint="eastAsia"/>
+        </w:rPr>
+        <w:t>所提供的貢獻</w:t>
+      </w:r>
+      <w:r>
+        <w:rPr>
+          <w:rFonts w:hint="eastAsia"/>
+        </w:rPr>
+        <w:t>額度</w:t>
+      </w:r>
+      <w:r>
+        <w:rPr>
+          <w:rFonts w:hint="eastAsia"/>
+        </w:rPr>
+        <w:t>→這</w:t>
+      </w:r>
+      <w:r>
+        <w:rPr>
+          <w:rFonts w:hint="eastAsia"/>
+        </w:rPr>
+        <w:t>就</w:t>
+      </w:r>
+      <w:r>
+        <w:rPr>
+          <w:rFonts w:hint="eastAsia"/>
+        </w:rPr>
+        <w:t>是針對</w:t>
+      </w:r>
+      <w:r>
+        <w:rPr>
+          <w:rFonts w:hint="eastAsia"/>
+        </w:rPr>
+        <w:t>熟悉數據分析</w:t>
+      </w:r>
+      <w:r>
+        <w:rPr>
+          <w:rFonts w:hint="eastAsia"/>
+        </w:rPr>
+        <w:t>的老手口中</w:t>
+      </w:r>
+      <w:r>
+        <w:rPr>
+          <w:rFonts w:hint="eastAsia"/>
+        </w:rPr>
+        <w:t>所謂</w:t>
+      </w:r>
+      <w:r>
+        <w:rPr>
+          <w:rFonts w:hint="eastAsia"/>
+        </w:rPr>
+        <w:t>「</w:t>
+      </w:r>
+      <w:r>
+        <w:rPr>
+          <w:rFonts w:hint="eastAsia"/>
+        </w:rPr>
+        <w:t>D</w:t>
+      </w:r>
+      <w:r>
+        <w:rPr>
+          <w:rFonts w:hint="eastAsia"/>
+        </w:rPr>
+        <w:t>r</w:t>
+      </w:r>
+      <w:r>
+        <w:t>ill Down</w:t>
+      </w:r>
+      <w:r>
+        <w:rPr>
+          <w:rFonts w:hint="eastAsia"/>
+        </w:rPr>
+        <w:t>」</w:t>
+      </w:r>
+      <w:r>
+        <w:rPr>
+          <w:rFonts w:hint="eastAsia"/>
+        </w:rPr>
+        <w:t>作法</w:t>
+      </w:r>
+      <w:r>
+        <w:rPr>
+          <w:rFonts w:hint="eastAsia"/>
+        </w:rPr>
+        <w:t>:</w:t>
+      </w:r>
+      <w:r>
+        <w:rPr>
+          <w:rFonts w:hint="eastAsia"/>
+        </w:rPr>
+        <w:t>其作用就是將本作品所要分析的整個集團的全部銷售額度</w:t>
+      </w:r>
+      <w:r>
+        <w:rPr>
+          <w:rFonts w:hint="eastAsia"/>
+        </w:rPr>
+        <w:t>，分攤到每一個國家的每一個銷售團隊上</w:t>
+      </w:r>
+      <w:r>
+        <w:rPr>
+          <w:rFonts w:hint="eastAsia"/>
+        </w:rPr>
+        <w:t>→因此整個集團相關管理階層，</w:t>
+      </w:r>
+      <w:r>
+        <w:rPr>
+          <w:rFonts w:hint="eastAsia"/>
+        </w:rPr>
+        <w:t>就知道如何分配資源與論功行賞</w:t>
+      </w:r>
+      <w:r>
+        <w:rPr>
+          <w:rFonts w:hint="eastAsia"/>
+        </w:rPr>
+        <w:t>!</w:t>
+      </w:r>
+    </w:p>
+    <w:p>
+      <w:r>
+        <w:rPr>
+          <w:noProof/>
+        </w:rPr>
+        <w:drawing>
+          <wp:inline distT="0" distB="0" distL="0" distR="0" wp14:anchorId="2BDAD5E1" wp14:editId="6247759D">
+            <wp:extent cx="5267960" cy="1976120"/>
+            <wp:effectExtent l="0" t="0" r="8890" b="5080"/>
+            <wp:docPr id="14" name="圖片 14"/>
+            <wp:cNvGraphicFramePr>
+              <a:graphicFrameLocks xmlns:a="http://schemas.openxmlformats.org/drawingml/2006/main" noChangeAspect="1"/>
+            </wp:cNvGraphicFramePr>
+            <a:graphic xmlns:a="http://schemas.openxmlformats.org/drawingml/2006/main">
+              <a:graphicData uri="http://schemas.openxmlformats.org/drawingml/2006/picture">
+                <pic:pic xmlns:pic="http://schemas.openxmlformats.org/drawingml/2006/picture">
+                  <pic:nvPicPr>
+                    <pic:cNvPr id="0" name="Picture 1"/>
+                    <pic:cNvPicPr>
+                      <a:picLocks noChangeAspect="1" noChangeArrowheads="1"/>
+                    </pic:cNvPicPr>
+                  </pic:nvPicPr>
+                  <pic:blipFill>
+                    <a:blip r:embed="rId21">
+                      <a:extLst>
+                        <a:ext uri="{28A0092B-C50C-407E-A947-70E740481C1C}">
+                          <a14:useLocalDpi xmlns:a14="http://schemas.microsoft.com/office/drawing/2010/main" val="0"/>
+                        </a:ext>
+                      </a:extLst>
+                    </a:blip>
+                    <a:srcRect/>
+                    <a:stretch>
+                      <a:fillRect/>
+                    </a:stretch>
+                  </pic:blipFill>
+                  <pic:spPr bwMode="auto">
+                    <a:xfrm>
+                      <a:off x="0" y="0"/>
+                      <a:ext cx="5267960" cy="1976120"/>
+                    </a:xfrm>
+                    <a:prstGeom prst="rect">
+                      <a:avLst/>
+                    </a:prstGeom>
+                    <a:noFill/>
+                    <a:ln>
+                      <a:noFill/>
+                    </a:ln>
+                  </pic:spPr>
+                </pic:pic>
+              </a:graphicData>
+            </a:graphic>
+          </wp:inline>
+        </w:drawing>
+      </w:r>
+    </w:p>
+    <w:p>
+      <w:r>
+        <w:rPr>
+          <w:rFonts w:hint="eastAsia"/>
+        </w:rPr>
+        <w:t>但是</w:t>
+      </w:r>
+      <w:r>
+        <w:rPr>
+          <w:rFonts w:hint="eastAsia"/>
+        </w:rPr>
+        <w:t>以上圖片</w:t>
+      </w:r>
+      <w:r>
+        <w:rPr>
+          <w:rFonts w:hint="eastAsia"/>
+        </w:rPr>
+        <w:t>所呈現所謂</w:t>
+      </w:r>
+      <w:r>
+        <w:rPr>
+          <w:rFonts w:hint="eastAsia"/>
+        </w:rPr>
+        <w:t>Dr</w:t>
+      </w:r>
+      <w:r>
+        <w:t>ill Down</w:t>
+      </w:r>
+      <w:r>
+        <w:rPr>
+          <w:rFonts w:hint="eastAsia"/>
+        </w:rPr>
+        <w:t>呈現方式的集團成效報表，</w:t>
+      </w:r>
+      <w:r>
+        <w:rPr>
+          <w:rFonts w:hint="eastAsia"/>
+        </w:rPr>
+        <w:t>是數據分析背景專業人士所能廣泛接受的</w:t>
+      </w:r>
+      <w:r>
+        <w:rPr>
+          <w:rFonts w:hint="eastAsia"/>
+        </w:rPr>
+        <w:t>，卻不一定為</w:t>
+      </w:r>
+      <w:r>
+        <w:rPr>
+          <w:rFonts w:hint="eastAsia"/>
+        </w:rPr>
+        <w:t>會計與企管等其他</w:t>
+      </w:r>
+      <w:r>
+        <w:rPr>
+          <w:rFonts w:hint="eastAsia"/>
+        </w:rPr>
+        <w:t>專業</w:t>
+      </w:r>
+      <w:r>
+        <w:rPr>
+          <w:rFonts w:hint="eastAsia"/>
+        </w:rPr>
+        <w:t>技術領域</w:t>
+      </w:r>
+      <w:r>
+        <w:rPr>
+          <w:rFonts w:hint="eastAsia"/>
+        </w:rPr>
+        <w:t>人員</w:t>
+      </w:r>
+      <w:r>
+        <w:rPr>
+          <w:rFonts w:hint="eastAsia"/>
+        </w:rPr>
+        <w:t>所普遍接受的</w:t>
+      </w:r>
+      <w:r>
+        <w:rPr>
+          <w:rFonts w:hint="eastAsia"/>
+        </w:rPr>
+        <w:t>!</w:t>
+      </w:r>
+      <w:r>
+        <w:rPr>
+          <w:rFonts w:hint="eastAsia"/>
+        </w:rPr>
+        <w:t>因此就</w:t>
+      </w:r>
+      <w:r>
+        <w:rPr>
+          <w:rFonts w:hint="eastAsia"/>
+        </w:rPr>
+        <w:t>使用</w:t>
+      </w:r>
+      <w:r>
+        <w:rPr>
+          <w:rFonts w:hint="eastAsia"/>
+        </w:rPr>
+        <w:t>M</w:t>
+      </w:r>
+      <w:r>
+        <w:t xml:space="preserve">icrosoft SQL </w:t>
+      </w:r>
+      <w:r>
+        <w:t>S</w:t>
+      </w:r>
+      <w:r>
+        <w:t>erver</w:t>
+      </w:r>
+      <w:r>
+        <w:t xml:space="preserve"> </w:t>
+      </w:r>
+      <w:r>
+        <w:t>2016</w:t>
+      </w:r>
+      <w:r>
+        <w:rPr>
+          <w:rFonts w:hint="eastAsia"/>
+        </w:rPr>
+        <w:t>的</w:t>
+      </w:r>
+      <w:r>
+        <w:rPr>
+          <w:rFonts w:hint="eastAsia"/>
+        </w:rPr>
+        <w:t>SSRS</w:t>
+      </w:r>
+      <w:r>
+        <w:rPr>
+          <w:rFonts w:hint="eastAsia"/>
+        </w:rPr>
+        <w:t>服務</w:t>
+      </w:r>
+      <w:r>
+        <w:rPr>
+          <w:rFonts w:hint="eastAsia"/>
+        </w:rPr>
+        <w:t>所提供</w:t>
+      </w:r>
+      <w:r>
+        <w:rPr>
+          <w:rFonts w:hint="eastAsia"/>
+        </w:rPr>
+        <w:t>D</w:t>
+      </w:r>
+      <w:r>
+        <w:t>ata Visualization</w:t>
+      </w:r>
+      <w:r>
+        <w:rPr>
+          <w:rFonts w:hint="eastAsia"/>
+        </w:rPr>
+        <w:t>報表套件</w:t>
+      </w:r>
+      <w:r>
+        <w:rPr>
+          <w:rFonts w:hint="eastAsia"/>
+        </w:rPr>
+        <w:t>，</w:t>
+      </w:r>
+      <w:r>
+        <w:rPr>
+          <w:rFonts w:hint="eastAsia"/>
+        </w:rPr>
+        <w:t>將原本簡單陽春單一</w:t>
+      </w:r>
+      <w:r>
+        <w:rPr>
+          <w:rFonts w:hint="eastAsia"/>
+        </w:rPr>
+        <w:t>十字鍵展開</w:t>
+      </w:r>
+      <w:r>
+        <w:rPr>
+          <w:rFonts w:hint="eastAsia"/>
+        </w:rPr>
+        <w:t>附帶</w:t>
+      </w:r>
+      <w:r>
+        <w:rPr>
+          <w:rFonts w:hint="eastAsia"/>
+        </w:rPr>
+        <w:t>條件篩選</w:t>
+      </w:r>
+      <w:r>
+        <w:rPr>
+          <w:rFonts w:hint="eastAsia"/>
+        </w:rPr>
+        <w:t>功能</w:t>
+      </w:r>
+      <w:r>
+        <w:rPr>
+          <w:rFonts w:hint="eastAsia"/>
+        </w:rPr>
+        <w:t>活頁簿</w:t>
+      </w:r>
+      <w:r>
+        <w:rPr>
+          <w:rFonts w:hint="eastAsia"/>
+        </w:rPr>
+        <w:t>，</w:t>
+      </w:r>
+      <w:r>
+        <w:rPr>
+          <w:rFonts w:hint="eastAsia"/>
+        </w:rPr>
+        <w:t>改進</w:t>
+      </w:r>
+      <w:r>
+        <w:rPr>
+          <w:rFonts w:hint="eastAsia"/>
+        </w:rPr>
+        <w:t>成</w:t>
+      </w:r>
+      <w:r>
+        <w:rPr>
+          <w:rFonts w:hint="eastAsia"/>
+        </w:rPr>
+        <w:t>以下</w:t>
+      </w:r>
+      <w:r>
+        <w:rPr>
+          <w:rFonts w:hint="eastAsia"/>
+        </w:rPr>
+        <w:t>圖片</w:t>
+      </w:r>
+      <w:r>
+        <w:rPr>
+          <w:rFonts w:hint="eastAsia"/>
+        </w:rPr>
+        <w:t>所</w:t>
+      </w:r>
+      <w:r>
+        <w:rPr>
+          <w:rFonts w:hint="eastAsia"/>
+        </w:rPr>
+        <w:t>表示</w:t>
+      </w:r>
+      <w:r>
+        <w:t>Hyperlink</w:t>
+      </w:r>
+      <w:r>
+        <w:rPr>
+          <w:rFonts w:hint="eastAsia"/>
+        </w:rPr>
+        <w:t>引導式</w:t>
+      </w:r>
+      <w:r>
+        <w:rPr>
+          <w:rFonts w:hint="eastAsia"/>
+        </w:rPr>
+        <w:t>三</w:t>
+      </w:r>
+      <w:r>
+        <w:rPr>
+          <w:rFonts w:hint="eastAsia"/>
+        </w:rPr>
+        <w:t>張圖</w:t>
+      </w:r>
+      <w:r>
+        <w:rPr>
+          <w:rFonts w:hint="eastAsia"/>
+        </w:rPr>
+        <w:t>表型態</w:t>
+      </w:r>
+      <w:r>
+        <w:rPr>
+          <w:rFonts w:hint="eastAsia"/>
+        </w:rPr>
+        <w:t>豪華版</w:t>
+      </w:r>
+      <w:r>
+        <w:rPr>
+          <w:rFonts w:hint="eastAsia"/>
+        </w:rPr>
+        <w:t>成品</w:t>
+      </w:r>
+      <w:r>
+        <w:rPr>
+          <w:rFonts w:hint="eastAsia"/>
+        </w:rPr>
+        <w:t>!</w:t>
+      </w:r>
+    </w:p>
+    <w:p>
+      <w:r>
+        <w:rPr>
+          <w:noProof/>
+        </w:rPr>
+        <w:drawing>
+          <wp:inline distT="0" distB="0" distL="0" distR="0" wp14:anchorId="341DDC46" wp14:editId="13FEEDA8">
+            <wp:extent cx="5274310" cy="2096135"/>
+            <wp:effectExtent l="0" t="0" r="2540" b="0"/>
+            <wp:docPr id="16" name="圖片 16"/>
+            <wp:cNvGraphicFramePr>
+              <a:graphicFrameLocks xmlns:a="http://schemas.openxmlformats.org/drawingml/2006/main" noChangeAspect="1"/>
+            </wp:cNvGraphicFramePr>
+            <a:graphic xmlns:a="http://schemas.openxmlformats.org/drawingml/2006/main">
+              <a:graphicData uri="http://schemas.openxmlformats.org/drawingml/2006/picture">
+                <pic:pic xmlns:pic="http://schemas.openxmlformats.org/drawingml/2006/picture">
+                  <pic:nvPicPr>
+                    <pic:cNvPr id="0" name="Picture 2"/>
+                    <pic:cNvPicPr>
+                      <a:picLocks noChangeAspect="1" noChangeArrowheads="1"/>
+                    </pic:cNvPicPr>
+                  </pic:nvPicPr>
+                  <pic:blipFill>
+                    <a:blip r:embed="rId22" cstate="print">
+                      <a:extLst>
+                        <a:ext uri="{28A0092B-C50C-407E-A947-70E740481C1C}">
+                          <a14:useLocalDpi xmlns:a14="http://schemas.microsoft.com/office/drawing/2010/main" val="0"/>
+                        </a:ext>
+                      </a:extLst>
+                    </a:blip>
+                    <a:srcRect/>
+                    <a:stretch>
+                      <a:fillRect/>
+                    </a:stretch>
+                  </pic:blipFill>
+                  <pic:spPr bwMode="auto">
+                    <a:xfrm>
+                      <a:off x="0" y="0"/>
+                      <a:ext cx="5274310" cy="2096135"/>
+                    </a:xfrm>
+                    <a:prstGeom prst="rect">
+                      <a:avLst/>
+                    </a:prstGeom>
+                    <a:noFill/>
+                    <a:ln>
+                      <a:noFill/>
+                    </a:ln>
+                  </pic:spPr>
+                </pic:pic>
+              </a:graphicData>
+            </a:graphic>
+          </wp:inline>
+        </w:drawing>
+      </w:r>
+    </w:p>
+    <w:p>
+      <w:r>
+        <w:rPr>
+          <w:rFonts w:hint="eastAsia"/>
+          <w:noProof/>
+        </w:rPr>
+        <w:lastRenderedPageBreak/>
+        <w:drawing>
+          <wp:inline distT="0" distB="0" distL="0" distR="0" wp14:anchorId="7A694892" wp14:editId="7E7A0BCF">
+            <wp:extent cx="5268595" cy="2456815"/>
+            <wp:effectExtent l="0" t="0" r="8255" b="635"/>
+            <wp:docPr id="17" name="圖片 17"/>
+            <wp:cNvGraphicFramePr>
+              <a:graphicFrameLocks xmlns:a="http://schemas.openxmlformats.org/drawingml/2006/main" noChangeAspect="1"/>
+            </wp:cNvGraphicFramePr>
+            <a:graphic xmlns:a="http://schemas.openxmlformats.org/drawingml/2006/main">
+              <a:graphicData uri="http://schemas.openxmlformats.org/drawingml/2006/picture">
+                <pic:pic xmlns:pic="http://schemas.openxmlformats.org/drawingml/2006/picture">
+                  <pic:nvPicPr>
+                    <pic:cNvPr id="0" name="Picture 3"/>
+                    <pic:cNvPicPr>
+                      <a:picLocks noChangeAspect="1" noChangeArrowheads="1"/>
+                    </pic:cNvPicPr>
+                  </pic:nvPicPr>
+                  <pic:blipFill>
+                    <a:blip r:embed="rId23" cstate="print">
+                      <a:extLst>
+                        <a:ext uri="{28A0092B-C50C-407E-A947-70E740481C1C}">
+                          <a14:useLocalDpi xmlns:a14="http://schemas.microsoft.com/office/drawing/2010/main" val="0"/>
+                        </a:ext>
+                      </a:extLst>
+                    </a:blip>
+                    <a:srcRect/>
+                    <a:stretch>
+                      <a:fillRect/>
+                    </a:stretch>
+                  </pic:blipFill>
+                  <pic:spPr bwMode="auto">
+                    <a:xfrm>
+                      <a:off x="0" y="0"/>
+                      <a:ext cx="5268595" cy="2456815"/>
+                    </a:xfrm>
+                    <a:prstGeom prst="rect">
+                      <a:avLst/>
+                    </a:prstGeom>
+                    <a:noFill/>
+                    <a:ln>
+                      <a:noFill/>
+                    </a:ln>
+                  </pic:spPr>
+                </pic:pic>
+              </a:graphicData>
+            </a:graphic>
+          </wp:inline>
+        </w:drawing>
+      </w:r>
+    </w:p>
+    <w:p>
+      <w:r>
+        <w:rPr>
+          <w:rFonts w:hint="eastAsia"/>
+          <w:noProof/>
+        </w:rPr>
+        <w:drawing>
+          <wp:inline distT="0" distB="0" distL="0" distR="0" wp14:anchorId="3CC1DEBC" wp14:editId="734F4360">
+            <wp:extent cx="5262245" cy="2432050"/>
+            <wp:effectExtent l="0" t="0" r="0" b="6350"/>
+            <wp:docPr id="18" name="圖片 18"/>
+            <wp:cNvGraphicFramePr>
+              <a:graphicFrameLocks xmlns:a="http://schemas.openxmlformats.org/drawingml/2006/main" noChangeAspect="1"/>
+            </wp:cNvGraphicFramePr>
+            <a:graphic xmlns:a="http://schemas.openxmlformats.org/drawingml/2006/main">
+              <a:graphicData uri="http://schemas.openxmlformats.org/drawingml/2006/picture">
+                <pic:pic xmlns:pic="http://schemas.openxmlformats.org/drawingml/2006/picture">
+                  <pic:nvPicPr>
+                    <pic:cNvPr id="0" name="Picture 4"/>
+                    <pic:cNvPicPr>
+                      <a:picLocks noChangeAspect="1" noChangeArrowheads="1"/>
+                    </pic:cNvPicPr>
+                  </pic:nvPicPr>
+                  <pic:blipFill>
+                    <a:blip r:embed="rId24" cstate="print">
+                      <a:extLst>
+                        <a:ext uri="{28A0092B-C50C-407E-A947-70E740481C1C}">
+                          <a14:useLocalDpi xmlns:a14="http://schemas.microsoft.com/office/drawing/2010/main" val="0"/>
+                        </a:ext>
+                      </a:extLst>
+                    </a:blip>
+                    <a:srcRect/>
+                    <a:stretch>
+                      <a:fillRect/>
+                    </a:stretch>
+                  </pic:blipFill>
+                  <pic:spPr bwMode="auto">
+                    <a:xfrm>
+                      <a:off x="0" y="0"/>
+                      <a:ext cx="5262245" cy="2432050"/>
+                    </a:xfrm>
+                    <a:prstGeom prst="rect">
+                      <a:avLst/>
+                    </a:prstGeom>
+                    <a:noFill/>
+                    <a:ln>
+                      <a:noFill/>
+                    </a:ln>
+                  </pic:spPr>
+                </pic:pic>
+              </a:graphicData>
+            </a:graphic>
+          </wp:inline>
+        </w:drawing>
+      </w:r>
+    </w:p>
     <w:p/>
     <w:p/>
+    <w:p>
+      <w:r>
+        <w:rPr>
+          <w:rFonts w:hint="eastAsia"/>
+        </w:rPr>
+        <w:t>「</w:t>
+      </w:r>
+      <w:r>
+        <w:rPr>
+          <w:rFonts w:hint="eastAsia"/>
+        </w:rPr>
+        <w:t>MicrosoftSSRS_RunablePortfolio</w:t>
+      </w:r>
+      <w:r>
+        <w:rPr>
+          <w:rFonts w:hint="eastAsia"/>
+        </w:rPr>
+        <w:t>」目錄作品</w:t>
+      </w:r>
+      <w:r>
+        <w:rPr>
+          <w:rFonts w:hint="eastAsia"/>
+        </w:rPr>
+        <w:t>4</w:t>
+      </w:r>
+      <w:r>
+        <w:rPr>
+          <w:rFonts w:hint="eastAsia"/>
+        </w:rPr>
+        <w:t>/</w:t>
+      </w:r>
+    </w:p>
+    <w:p>
+      <w:r>
+        <w:rPr>
+          <w:rFonts w:hint="eastAsia"/>
+        </w:rPr>
+        <w:t xml:space="preserve">   </w:t>
+      </w:r>
+      <w:r>
+        <w:rPr>
+          <w:rFonts w:hint="eastAsia"/>
+        </w:rPr>
+        <w:t>作品名稱「</w:t>
+      </w:r>
+      <w:r>
+        <w:t>Excel VBA</w:t>
+      </w:r>
+      <w:r>
+        <w:rPr>
+          <w:rFonts w:hint="eastAsia"/>
+        </w:rPr>
+        <w:t>功能鍵</w:t>
+      </w:r>
+      <w:r>
+        <w:rPr>
+          <w:rFonts w:hint="eastAsia"/>
+        </w:rPr>
+        <w:t>Inse</w:t>
+      </w:r>
+      <w:r>
+        <w:t>rtImport</w:t>
+      </w:r>
+      <w:r>
+        <w:rPr>
+          <w:rFonts w:hint="eastAsia"/>
+        </w:rPr>
+        <w:t>SlicerAccording</w:t>
+      </w:r>
+      <w:r>
+        <w:t>To</w:t>
+      </w:r>
+      <w:r>
+        <w:t>Import</w:t>
+      </w:r>
+      <w:r>
+        <w:rPr>
+          <w:rFonts w:hint="eastAsia"/>
+        </w:rPr>
+        <w:t>Detail</w:t>
+      </w:r>
+      <w:r>
+        <w:rPr>
+          <w:rFonts w:hint="eastAsia"/>
+        </w:rPr>
+        <w:t>」</w:t>
+      </w:r>
+    </w:p>
+    <w:p>
+      <w:r>
+        <w:rPr>
+          <w:rFonts w:hint="eastAsia"/>
+        </w:rPr>
+        <w:t>作品運行流程說</w:t>
+      </w:r>
+      <w:r>
+        <w:rPr>
+          <w:rFonts w:hint="eastAsia"/>
+        </w:rPr>
+        <w:t>明</w:t>
+      </w:r>
+      <w:r>
+        <w:rPr>
+          <w:rFonts w:hint="eastAsia"/>
+        </w:rPr>
+        <w:t>:</w:t>
+      </w:r>
+    </w:p>
+    <w:p>
+      <w:r>
+        <w:rPr>
+          <w:rFonts w:hint="eastAsia"/>
+        </w:rPr>
+        <w:t>本作品是介紹</w:t>
+      </w:r>
+      <w:r>
+        <w:rPr>
+          <w:rFonts w:hint="eastAsia"/>
+        </w:rPr>
+        <w:t>如下圖所示</w:t>
+      </w:r>
+      <w:r>
+        <w:rPr>
+          <w:rFonts w:hint="eastAsia"/>
+        </w:rPr>
+        <w:t>，</w:t>
+      </w:r>
+      <w:r>
+        <w:rPr>
+          <w:rFonts w:hint="eastAsia"/>
+        </w:rPr>
+        <w:t>屬於</w:t>
+      </w:r>
+      <w:r>
+        <w:rPr>
+          <w:rFonts w:hint="eastAsia"/>
+        </w:rPr>
+        <w:t>當所屬功能鍵</w:t>
+      </w:r>
+      <w:r>
+        <w:rPr>
+          <w:rFonts w:hint="eastAsia"/>
+        </w:rPr>
+        <w:t>單獨</w:t>
+      </w:r>
+      <w:r>
+        <w:rPr>
+          <w:rFonts w:hint="eastAsia"/>
+        </w:rPr>
+        <w:t>按下</w:t>
+      </w:r>
+      <w:r>
+        <w:rPr>
+          <w:rFonts w:hint="eastAsia"/>
+        </w:rPr>
+        <w:t>後</w:t>
+      </w:r>
+      <w:r>
+        <w:rPr>
+          <w:rFonts w:hint="eastAsia"/>
+        </w:rPr>
+        <w:t>就</w:t>
+      </w:r>
+      <w:r>
+        <w:rPr>
+          <w:rFonts w:hint="eastAsia"/>
+        </w:rPr>
+        <w:t>一切執行完畢的</w:t>
+      </w:r>
+      <w:r>
+        <w:rPr>
+          <w:rFonts w:hint="eastAsia"/>
+        </w:rPr>
+        <w:t>E</w:t>
+      </w:r>
+      <w:r>
+        <w:t>xcel</w:t>
+      </w:r>
+      <w:r>
+        <w:t xml:space="preserve"> VBA </w:t>
+      </w:r>
+      <w:r>
+        <w:rPr>
+          <w:rFonts w:hint="eastAsia"/>
+        </w:rPr>
+        <w:t>自動化分析模組</w:t>
+      </w:r>
+      <w:r>
+        <w:rPr>
+          <w:rFonts w:hint="eastAsia"/>
+        </w:rPr>
+        <w:t>(RPA</w:t>
+      </w:r>
+      <w:r>
+        <w:rPr>
+          <w:rFonts w:hint="eastAsia"/>
+        </w:rPr>
+        <w:t>領域自動化的一個初步</w:t>
+      </w:r>
+      <w:r>
+        <w:t>prototype</w:t>
+      </w:r>
+      <w:r>
+        <w:rPr>
+          <w:rFonts w:hint="eastAsia"/>
+        </w:rPr>
+        <w:t>)</w:t>
+      </w:r>
+      <w:r>
+        <w:rPr>
+          <w:rFonts w:hint="eastAsia"/>
+        </w:rPr>
+        <w:t>→</w:t>
+      </w:r>
+      <w:r>
+        <w:rPr>
+          <w:rFonts w:hint="eastAsia"/>
+        </w:rPr>
+        <w:t>其</w:t>
+      </w:r>
+      <w:r>
+        <w:rPr>
+          <w:rFonts w:hint="eastAsia"/>
+        </w:rPr>
+        <w:t>相關</w:t>
+      </w:r>
+      <w:r>
+        <w:rPr>
+          <w:rFonts w:hint="eastAsia"/>
+        </w:rPr>
+        <w:t>運作原理</w:t>
+      </w:r>
+      <w:r>
+        <w:rPr>
+          <w:rFonts w:hint="eastAsia"/>
+        </w:rPr>
+        <w:t>，就跟「</w:t>
+      </w:r>
+      <w:r>
+        <w:rPr>
+          <w:rFonts w:hint="eastAsia"/>
+        </w:rPr>
+        <w:t>I</w:t>
+      </w:r>
+      <w:r>
+        <w:t>nsertExportSlicerAccordingToExportDetail</w:t>
+      </w:r>
+      <w:r>
+        <w:rPr>
+          <w:rFonts w:hint="eastAsia"/>
+        </w:rPr>
+        <w:t>」</w:t>
+      </w:r>
+      <w:r>
+        <w:rPr>
+          <w:rFonts w:hint="eastAsia"/>
+        </w:rPr>
+        <w:t>所描述</w:t>
+      </w:r>
+      <w:r>
+        <w:rPr>
+          <w:rFonts w:hint="eastAsia"/>
+        </w:rPr>
+        <w:t>大同小異</w:t>
+      </w:r>
+      <w:r>
+        <w:rPr>
+          <w:rFonts w:hint="eastAsia"/>
+        </w:rPr>
+        <w:t>因此就不需要重複描述了</w:t>
+      </w:r>
+      <w:r>
+        <w:rPr>
+          <w:rFonts w:hint="eastAsia"/>
+        </w:rPr>
+        <w:t>，其間</w:t>
+      </w:r>
+      <w:r>
+        <w:rPr>
+          <w:rFonts w:hint="eastAsia"/>
+        </w:rPr>
+        <w:t>差距就是取回的</w:t>
+      </w:r>
+      <w:r>
+        <w:rPr>
+          <w:rFonts w:hint="eastAsia"/>
+        </w:rPr>
+        <w:t>資料集是</w:t>
+      </w:r>
+      <w:r>
+        <w:rPr>
+          <w:rFonts w:hint="eastAsia"/>
+        </w:rPr>
+        <w:t>紀錄以下內容的</w:t>
+      </w:r>
+      <w:r>
+        <w:rPr>
+          <w:rFonts w:hint="eastAsia"/>
+        </w:rPr>
+        <w:t>『</w:t>
+      </w:r>
+      <w:r>
+        <w:rPr>
+          <w:rFonts w:hint="eastAsia"/>
+        </w:rPr>
+        <w:t>所屬集團</w:t>
+      </w:r>
+      <w:r>
+        <w:rPr>
+          <w:rFonts w:hint="eastAsia"/>
+        </w:rPr>
+        <w:t>針對每一個所屬</w:t>
+      </w:r>
+      <w:r>
+        <w:rPr>
+          <w:rFonts w:hint="eastAsia"/>
+        </w:rPr>
+        <w:t>分公司</w:t>
+      </w:r>
+      <w:r>
+        <w:rPr>
+          <w:rFonts w:hint="eastAsia"/>
+        </w:rPr>
+        <w:t>所帶動</w:t>
+      </w:r>
+      <w:r>
+        <w:rPr>
+          <w:rFonts w:hint="eastAsia"/>
+        </w:rPr>
+        <w:t>所屬國家</w:t>
+      </w:r>
+      <w:r>
+        <w:rPr>
+          <w:rFonts w:hint="eastAsia"/>
+        </w:rPr>
+        <w:t>出口貿易額度</w:t>
+      </w:r>
+      <w:r>
+        <w:rPr>
+          <w:rFonts w:hint="eastAsia"/>
+        </w:rPr>
+        <w:t>』</w:t>
+      </w:r>
+      <w:r>
+        <w:t>!</w:t>
+      </w:r>
+    </w:p>
+    <w:p>
+      <w:r>
+        <w:rPr>
+          <w:rFonts w:hint="eastAsia"/>
+          <w:noProof/>
+        </w:rPr>
+        <w:lastRenderedPageBreak/>
+        <w:drawing>
+          <wp:inline distT="0" distB="0" distL="0" distR="0" wp14:anchorId="29C0C5DE" wp14:editId="131F77B0">
+            <wp:extent cx="5268595" cy="1822450"/>
+            <wp:effectExtent l="0" t="0" r="8255" b="6350"/>
+            <wp:docPr id="19" name="圖片 19"/>
+            <wp:cNvGraphicFramePr>
+              <a:graphicFrameLocks xmlns:a="http://schemas.openxmlformats.org/drawingml/2006/main" noChangeAspect="1"/>
+            </wp:cNvGraphicFramePr>
+            <a:graphic xmlns:a="http://schemas.openxmlformats.org/drawingml/2006/main">
+              <a:graphicData uri="http://schemas.openxmlformats.org/drawingml/2006/picture">
+                <pic:pic xmlns:pic="http://schemas.openxmlformats.org/drawingml/2006/picture">
+                  <pic:nvPicPr>
+                    <pic:cNvPr id="0" name="Picture 5"/>
+                    <pic:cNvPicPr>
+                      <a:picLocks noChangeAspect="1" noChangeArrowheads="1"/>
+                    </pic:cNvPicPr>
+                  </pic:nvPicPr>
+                  <pic:blipFill>
+                    <a:blip r:embed="rId25">
+                      <a:extLst>
+                        <a:ext uri="{28A0092B-C50C-407E-A947-70E740481C1C}">
+                          <a14:useLocalDpi xmlns:a14="http://schemas.microsoft.com/office/drawing/2010/main" val="0"/>
+                        </a:ext>
+                      </a:extLst>
+                    </a:blip>
+                    <a:srcRect/>
+                    <a:stretch>
+                      <a:fillRect/>
+                    </a:stretch>
+                  </pic:blipFill>
+                  <pic:spPr bwMode="auto">
+                    <a:xfrm>
+                      <a:off x="0" y="0"/>
+                      <a:ext cx="5268595" cy="1822450"/>
+                    </a:xfrm>
+                    <a:prstGeom prst="rect">
+                      <a:avLst/>
+                    </a:prstGeom>
+                    <a:noFill/>
+                    <a:ln>
+                      <a:noFill/>
+                    </a:ln>
+                  </pic:spPr>
+                </pic:pic>
+              </a:graphicData>
+            </a:graphic>
+          </wp:inline>
+        </w:drawing>
+      </w:r>
+    </w:p>
+    <w:p>
+      <w:r>
+        <w:rPr>
+          <w:rFonts w:hint="eastAsia"/>
+          <w:noProof/>
+        </w:rPr>
+        <w:drawing>
+          <wp:inline distT="0" distB="0" distL="0" distR="0" wp14:anchorId="723078B7" wp14:editId="0C04DAD2">
+            <wp:extent cx="5256530" cy="2618740"/>
+            <wp:effectExtent l="0" t="0" r="1270" b="0"/>
+            <wp:docPr id="20" name="圖片 20"/>
+            <wp:cNvGraphicFramePr>
+              <a:graphicFrameLocks xmlns:a="http://schemas.openxmlformats.org/drawingml/2006/main" noChangeAspect="1"/>
+            </wp:cNvGraphicFramePr>
+            <a:graphic xmlns:a="http://schemas.openxmlformats.org/drawingml/2006/main">
+              <a:graphicData uri="http://schemas.openxmlformats.org/drawingml/2006/picture">
+                <pic:pic xmlns:pic="http://schemas.openxmlformats.org/drawingml/2006/picture">
+                  <pic:nvPicPr>
+                    <pic:cNvPr id="0" name="Picture 6"/>
+                    <pic:cNvPicPr>
+                      <a:picLocks noChangeAspect="1" noChangeArrowheads="1"/>
+                    </pic:cNvPicPr>
+                  </pic:nvPicPr>
+                  <pic:blipFill>
+                    <a:blip r:embed="rId26" cstate="print">
+                      <a:extLst>
+                        <a:ext uri="{28A0092B-C50C-407E-A947-70E740481C1C}">
+                          <a14:useLocalDpi xmlns:a14="http://schemas.microsoft.com/office/drawing/2010/main" val="0"/>
+                        </a:ext>
+                      </a:extLst>
+                    </a:blip>
+                    <a:srcRect/>
+                    <a:stretch>
+                      <a:fillRect/>
+                    </a:stretch>
+                  </pic:blipFill>
+                  <pic:spPr bwMode="auto">
+                    <a:xfrm>
+                      <a:off x="0" y="0"/>
+                      <a:ext cx="5256530" cy="2618740"/>
+                    </a:xfrm>
+                    <a:prstGeom prst="rect">
+                      <a:avLst/>
+                    </a:prstGeom>
+                    <a:noFill/>
+                    <a:ln>
+                      <a:noFill/>
+                    </a:ln>
+                  </pic:spPr>
+                </pic:pic>
+              </a:graphicData>
+            </a:graphic>
+          </wp:inline>
+        </w:drawing>
+      </w:r>
+    </w:p>
+    <w:p>
+      <w:r>
+        <w:rPr>
+          <w:rFonts w:hint="eastAsia"/>
+        </w:rPr>
+        <w:t>但是為了</w:t>
+      </w:r>
+      <w:r>
+        <w:rPr>
+          <w:rFonts w:hint="eastAsia"/>
+        </w:rPr>
+        <w:t>讓更多專業領域人士</w:t>
+      </w:r>
+      <w:r>
+        <w:rPr>
+          <w:rFonts w:hint="eastAsia"/>
+        </w:rPr>
+        <w:t>接受前面這種簡易化</w:t>
+      </w:r>
+      <w:r>
+        <w:rPr>
+          <w:rFonts w:hint="eastAsia"/>
+        </w:rPr>
+        <w:t>VBA</w:t>
+      </w:r>
+      <w:r>
+        <w:rPr>
+          <w:rFonts w:hint="eastAsia"/>
+        </w:rPr>
+        <w:t>自動化分析結果，因此運用自身修為重新用</w:t>
+      </w:r>
+      <w:r>
+        <w:rPr>
+          <w:rFonts w:hint="eastAsia"/>
+        </w:rPr>
+        <w:t>SQL S</w:t>
+      </w:r>
+      <w:r>
+        <w:rPr>
+          <w:rFonts w:hint="eastAsia"/>
+        </w:rPr>
+        <w:t>e</w:t>
+      </w:r>
+      <w:r>
+        <w:t>rver2016</w:t>
+      </w:r>
+      <w:r>
+        <w:rPr>
+          <w:rFonts w:hint="eastAsia"/>
+        </w:rPr>
+        <w:t>的</w:t>
+      </w:r>
+      <w:r>
+        <w:rPr>
+          <w:rFonts w:hint="eastAsia"/>
+        </w:rPr>
+        <w:t>SSRS</w:t>
+      </w:r>
+      <w:r>
+        <w:rPr>
+          <w:rFonts w:hint="eastAsia"/>
+        </w:rPr>
+        <w:t>服務元件重新呈現，就產生如下圖所示</w:t>
+      </w:r>
+      <w:r>
+        <w:rPr>
+          <w:rFonts w:hint="eastAsia"/>
+        </w:rPr>
+        <w:t>Hyperlink</w:t>
+      </w:r>
+      <w:r>
+        <w:rPr>
+          <w:rFonts w:hint="eastAsia"/>
+        </w:rPr>
+        <w:t>引導式三張圖表型態豪華版成品</w:t>
+      </w:r>
+      <w:r>
+        <w:rPr>
+          <w:rFonts w:hint="eastAsia"/>
+        </w:rPr>
+        <w:t>!</w:t>
+      </w:r>
+    </w:p>
+    <w:p>
+      <w:r>
+        <w:rPr>
+          <w:rFonts w:hint="eastAsia"/>
+          <w:noProof/>
+        </w:rPr>
+        <w:drawing>
+          <wp:inline distT="0" distB="0" distL="0" distR="0" wp14:anchorId="652558CA" wp14:editId="04F6A763">
+            <wp:extent cx="5274310" cy="2389505"/>
+            <wp:effectExtent l="0" t="0" r="2540" b="0"/>
+            <wp:docPr id="24" name="圖片 24"/>
+            <wp:cNvGraphicFramePr>
+              <a:graphicFrameLocks xmlns:a="http://schemas.openxmlformats.org/drawingml/2006/main" noChangeAspect="1"/>
+            </wp:cNvGraphicFramePr>
+            <a:graphic xmlns:a="http://schemas.openxmlformats.org/drawingml/2006/main">
+              <a:graphicData uri="http://schemas.openxmlformats.org/drawingml/2006/picture">
+                <pic:pic xmlns:pic="http://schemas.openxmlformats.org/drawingml/2006/picture">
+                  <pic:nvPicPr>
+                    <pic:cNvPr id="0" name="Picture 10"/>
+                    <pic:cNvPicPr>
+                      <a:picLocks noChangeAspect="1" noChangeArrowheads="1"/>
+                    </pic:cNvPicPr>
+                  </pic:nvPicPr>
+                  <pic:blipFill>
+                    <a:blip r:embed="rId27" cstate="print">
+                      <a:extLst>
+                        <a:ext uri="{28A0092B-C50C-407E-A947-70E740481C1C}">
+                          <a14:useLocalDpi xmlns:a14="http://schemas.microsoft.com/office/drawing/2010/main" val="0"/>
+                        </a:ext>
+                      </a:extLst>
+                    </a:blip>
+                    <a:srcRect/>
+                    <a:stretch>
+                      <a:fillRect/>
+                    </a:stretch>
+                  </pic:blipFill>
+                  <pic:spPr bwMode="auto">
+                    <a:xfrm>
+                      <a:off x="0" y="0"/>
+                      <a:ext cx="5274310" cy="2389505"/>
+                    </a:xfrm>
+                    <a:prstGeom prst="rect">
+                      <a:avLst/>
+                    </a:prstGeom>
+                    <a:noFill/>
+                    <a:ln>
+                      <a:noFill/>
+                    </a:ln>
+                  </pic:spPr>
+                </pic:pic>
+              </a:graphicData>
+            </a:graphic>
+          </wp:inline>
+        </w:drawing>
+      </w:r>
+    </w:p>
+    <w:p>
+      <w:r>
+        <w:rPr>
+          <w:rFonts w:hint="eastAsia"/>
+          <w:noProof/>
+        </w:rPr>
+        <w:lastRenderedPageBreak/>
+        <w:drawing>
+          <wp:inline distT="0" distB="0" distL="0" distR="0" wp14:anchorId="3CC83F03" wp14:editId="70C6C2A6">
+            <wp:extent cx="5274310" cy="2855595"/>
+            <wp:effectExtent l="0" t="0" r="2540" b="1905"/>
+            <wp:docPr id="25" name="圖片 25"/>
+            <wp:cNvGraphicFramePr>
+              <a:graphicFrameLocks xmlns:a="http://schemas.openxmlformats.org/drawingml/2006/main" noChangeAspect="1"/>
+            </wp:cNvGraphicFramePr>
+            <a:graphic xmlns:a="http://schemas.openxmlformats.org/drawingml/2006/main">
+              <a:graphicData uri="http://schemas.openxmlformats.org/drawingml/2006/picture">
+                <pic:pic xmlns:pic="http://schemas.openxmlformats.org/drawingml/2006/picture">
+                  <pic:nvPicPr>
+                    <pic:cNvPr id="0" name="Picture 11"/>
+                    <pic:cNvPicPr>
+                      <a:picLocks noChangeAspect="1" noChangeArrowheads="1"/>
+                    </pic:cNvPicPr>
+                  </pic:nvPicPr>
+                  <pic:blipFill>
+                    <a:blip r:embed="rId28" cstate="print">
+                      <a:extLst>
+                        <a:ext uri="{28A0092B-C50C-407E-A947-70E740481C1C}">
+                          <a14:useLocalDpi xmlns:a14="http://schemas.microsoft.com/office/drawing/2010/main" val="0"/>
+                        </a:ext>
+                      </a:extLst>
+                    </a:blip>
+                    <a:srcRect/>
+                    <a:stretch>
+                      <a:fillRect/>
+                    </a:stretch>
+                  </pic:blipFill>
+                  <pic:spPr bwMode="auto">
+                    <a:xfrm>
+                      <a:off x="0" y="0"/>
+                      <a:ext cx="5274310" cy="2855595"/>
+                    </a:xfrm>
+                    <a:prstGeom prst="rect">
+                      <a:avLst/>
+                    </a:prstGeom>
+                    <a:noFill/>
+                    <a:ln>
+                      <a:noFill/>
+                    </a:ln>
+                  </pic:spPr>
+                </pic:pic>
+              </a:graphicData>
+            </a:graphic>
+          </wp:inline>
+        </w:drawing>
+      </w:r>
+    </w:p>
+    <w:p>
+      <w:pPr>
+        <w:rPr>
+          <w:rFonts w:hint="eastAsia"/>
+        </w:rPr>
+      </w:pPr>
+      <w:r>
+        <w:rPr>
+          <w:rFonts w:hint="eastAsia"/>
+          <w:noProof/>
+        </w:rPr>
+        <w:drawing>
+          <wp:inline distT="0" distB="0" distL="0" distR="0" wp14:anchorId="03DEA71D" wp14:editId="22F24969">
+            <wp:extent cx="5262245" cy="2094230"/>
+            <wp:effectExtent l="0" t="0" r="0" b="1270"/>
+            <wp:docPr id="26" name="圖片 26"/>
+            <wp:cNvGraphicFramePr>
+              <a:graphicFrameLocks xmlns:a="http://schemas.openxmlformats.org/drawingml/2006/main" noChangeAspect="1"/>
+            </wp:cNvGraphicFramePr>
+            <a:graphic xmlns:a="http://schemas.openxmlformats.org/drawingml/2006/main">
+              <a:graphicData uri="http://schemas.openxmlformats.org/drawingml/2006/picture">
+                <pic:pic xmlns:pic="http://schemas.openxmlformats.org/drawingml/2006/picture">
+                  <pic:nvPicPr>
+                    <pic:cNvPr id="0" name="Picture 12"/>
+                    <pic:cNvPicPr>
+                      <a:picLocks noChangeAspect="1" noChangeArrowheads="1"/>
+                    </pic:cNvPicPr>
+                  </pic:nvPicPr>
+                  <pic:blipFill>
+                    <a:blip r:embed="rId29" cstate="print">
+                      <a:extLst>
+                        <a:ext uri="{28A0092B-C50C-407E-A947-70E740481C1C}">
+                          <a14:useLocalDpi xmlns:a14="http://schemas.microsoft.com/office/drawing/2010/main" val="0"/>
+                        </a:ext>
+                      </a:extLst>
+                    </a:blip>
+                    <a:srcRect/>
+                    <a:stretch>
+                      <a:fillRect/>
+                    </a:stretch>
+                  </pic:blipFill>
+                  <pic:spPr bwMode="auto">
+                    <a:xfrm>
+                      <a:off x="0" y="0"/>
+                      <a:ext cx="5262245" cy="2094230"/>
+                    </a:xfrm>
+                    <a:prstGeom prst="rect">
+                      <a:avLst/>
+                    </a:prstGeom>
+                    <a:noFill/>
+                    <a:ln>
+                      <a:noFill/>
+                    </a:ln>
+                  </pic:spPr>
+                </pic:pic>
+              </a:graphicData>
+            </a:graphic>
+          </wp:inline>
+        </w:drawing>
+      </w:r>
+    </w:p>
     <w:sectPr>
       <w:pgSz w:w="11906" w:h="16838"/>
       <w:pgMar w:top="1440" w:right="1800" w:bottom="1440" w:left="1800" w:header="851" w:footer="992" w:gutter="0"/>

</xml_diff>